<commit_message>
gr and dt text
</commit_message>
<xml_diff>
--- a/dissertacao/Upscaling e Modelamento de Propriedades.docx
+++ b/dissertacao/Upscaling e Modelamento de Propriedades.docx
@@ -50,7 +50,15 @@
       </w:r>
       <w:proofErr w:type="spellEnd"/>
       <w:r>
-        <w:t xml:space="preserve">. Em seguida é feito o modelamento geoestatístico destas propriedades para as zonas inter-poços, </w:t>
+        <w:t xml:space="preserve">. Em seguida é feito o modelamento geoestatístico destas propriedades para as zonas </w:t>
+      </w:r>
+      <w:proofErr w:type="spellStart"/>
+      <w:r>
+        <w:t>inter-poços</w:t>
+      </w:r>
+      <w:proofErr w:type="spellEnd"/>
+      <w:r>
+        <w:t xml:space="preserve">, </w:t>
       </w:r>
       <w:proofErr w:type="spellStart"/>
       <w:r>
@@ -75,83 +83,271 @@
         <w:t xml:space="preserve"> também </w:t>
       </w:r>
       <w:r>
-        <w:t>base</w:t>
-      </w:r>
-      <w:bookmarkStart w:id="0" w:name="_GoBack"/>
+        <w:t>baseados</w:t>
+      </w:r>
+      <w:r>
+        <w:t xml:space="preserve"> em dados de petrofísica de poço</w:t>
+      </w:r>
+      <w:r>
+        <w:t>. As propriedades foram modeladas utilizando o algoritmo de GRFS (</w:t>
+      </w:r>
+      <w:proofErr w:type="spellStart"/>
+      <w:r>
+        <w:t>Gaussian</w:t>
+      </w:r>
+      <w:proofErr w:type="spellEnd"/>
+      <w:r>
+        <w:t xml:space="preserve"> </w:t>
+      </w:r>
+      <w:proofErr w:type="spellStart"/>
+      <w:r>
+        <w:t>Random</w:t>
+      </w:r>
+      <w:proofErr w:type="spellEnd"/>
+      <w:r>
+        <w:t xml:space="preserve"> </w:t>
+      </w:r>
+      <w:proofErr w:type="spellStart"/>
+      <w:r>
+        <w:t>Function</w:t>
+      </w:r>
+      <w:proofErr w:type="spellEnd"/>
+      <w:r>
+        <w:t xml:space="preserve"> </w:t>
+      </w:r>
+      <w:proofErr w:type="spellStart"/>
+      <w:r>
+        <w:t>Simulation</w:t>
+      </w:r>
+      <w:proofErr w:type="spellEnd"/>
+      <w:r>
+        <w:t xml:space="preserve">, GRFS), onde valores na porção estruturada dos </w:t>
+      </w:r>
+      <w:proofErr w:type="spellStart"/>
+      <w:r>
+        <w:t>variogramas</w:t>
+      </w:r>
+      <w:proofErr w:type="spellEnd"/>
+      <w:r>
+        <w:t xml:space="preserve"> são modelados usando técnicas </w:t>
+      </w:r>
+      <w:proofErr w:type="spellStart"/>
+      <w:r>
+        <w:t>krigagem</w:t>
+      </w:r>
+      <w:proofErr w:type="spellEnd"/>
+      <w:r>
+        <w:t xml:space="preserve"> e valores na porção não estruturada dos </w:t>
+      </w:r>
+      <w:proofErr w:type="spellStart"/>
+      <w:r>
+        <w:t>variogramas</w:t>
+      </w:r>
+      <w:proofErr w:type="spellEnd"/>
+      <w:r>
+        <w:t xml:space="preserve"> são definidos por uma simulação condicional baseada </w:t>
+      </w:r>
+      <w:r>
+        <w:t>na distribuição dos dados de entrada.</w:t>
+      </w:r>
+    </w:p>
+    <w:p>
+      <w:pPr>
+        <w:ind w:firstLine="708"/>
+      </w:pPr>
+      <w:r>
+        <w:t xml:space="preserve">Os dados modelados são apresentados em mapas e perfis paralelos à direção dos </w:t>
+      </w:r>
+      <w:proofErr w:type="spellStart"/>
+      <w:r>
+        <w:t>crosslines</w:t>
+      </w:r>
+      <w:proofErr w:type="spellEnd"/>
+      <w:r>
+        <w:t xml:space="preserve">, cortados para o reservatório (sobre o contato óleo-água). Para as visualizações em mapa, os dados apresentados correspondem aos dados na superfície do topo da Formação Quissamã, o polígono em vermelho representa os limites em superfície do reservatório e a linha laranja representa a seção onde é traçada a visualização em perfil. Os resultados para o modelamento e </w:t>
+      </w:r>
+      <w:proofErr w:type="spellStart"/>
+      <w:r>
+        <w:t>upscaling</w:t>
+      </w:r>
+      <w:proofErr w:type="spellEnd"/>
+      <w:r>
+        <w:t xml:space="preserve"> de cada propriedade são apresentados separadamente e depois discute-se correlações entre os dados e observações gerais sobre os resultados. A tabela 6 apresenta estatísticas básicas sobre os dados modelados para diferentes zonas</w:t>
+      </w:r>
+      <w:r>
+        <w:t>.</w:t>
+      </w:r>
+    </w:p>
+    <w:p>
+      <w:pPr>
+        <w:pStyle w:val="Legenda"/>
+        <w:keepNext/>
+        <w:jc w:val="center"/>
+        <w:rPr>
+          <w:rFonts w:ascii="Arial" w:hAnsi="Arial" w:cs="Arial"/>
+          <w:b/>
+          <w:color w:val="auto"/>
+          <w:sz w:val="20"/>
+          <w:szCs w:val="20"/>
+        </w:rPr>
+      </w:pPr>
+      <w:bookmarkStart w:id="0" w:name="_Toc32229564"/>
+      <w:r>
+        <w:rPr>
+          <w:rFonts w:ascii="Arial" w:hAnsi="Arial" w:cs="Arial"/>
+          <w:b/>
+          <w:color w:val="auto"/>
+          <w:sz w:val="20"/>
+          <w:szCs w:val="20"/>
+        </w:rPr>
+        <w:t xml:space="preserve">Tabela </w:t>
+      </w:r>
+      <w:r>
+        <w:rPr>
+          <w:rFonts w:ascii="Arial" w:hAnsi="Arial" w:cs="Arial"/>
+          <w:b/>
+          <w:color w:val="auto"/>
+          <w:sz w:val="20"/>
+          <w:szCs w:val="20"/>
+        </w:rPr>
+        <w:fldChar w:fldCharType="begin"/>
+      </w:r>
+      <w:r>
+        <w:rPr>
+          <w:rFonts w:ascii="Arial" w:hAnsi="Arial" w:cs="Arial"/>
+          <w:b/>
+          <w:color w:val="auto"/>
+          <w:sz w:val="20"/>
+          <w:szCs w:val="20"/>
+        </w:rPr>
+        <w:instrText xml:space="preserve"> SEQ Tabela \* ARABIC </w:instrText>
+      </w:r>
+      <w:r>
+        <w:rPr>
+          <w:rFonts w:ascii="Arial" w:hAnsi="Arial" w:cs="Arial"/>
+          <w:b/>
+          <w:color w:val="auto"/>
+          <w:sz w:val="20"/>
+          <w:szCs w:val="20"/>
+        </w:rPr>
+        <w:fldChar w:fldCharType="separate"/>
+      </w:r>
+      <w:r>
+        <w:rPr>
+          <w:rFonts w:ascii="Arial" w:hAnsi="Arial" w:cs="Arial"/>
+          <w:b/>
+          <w:noProof/>
+          <w:color w:val="auto"/>
+          <w:sz w:val="20"/>
+          <w:szCs w:val="20"/>
+        </w:rPr>
+        <w:t>6</w:t>
+      </w:r>
+      <w:r>
+        <w:rPr>
+          <w:rFonts w:ascii="Arial" w:hAnsi="Arial" w:cs="Arial"/>
+          <w:b/>
+          <w:color w:val="auto"/>
+          <w:sz w:val="20"/>
+          <w:szCs w:val="20"/>
+        </w:rPr>
+        <w:fldChar w:fldCharType="end"/>
+      </w:r>
+      <w:r>
+        <w:rPr>
+          <w:rFonts w:ascii="Arial" w:hAnsi="Arial" w:cs="Arial"/>
+          <w:b/>
+          <w:color w:val="auto"/>
+          <w:sz w:val="20"/>
+          <w:szCs w:val="20"/>
+        </w:rPr>
+        <w:t xml:space="preserve"> - Valores estatísticos para a distribuição dos valores modelados.</w:t>
+      </w:r>
+      <w:r>
+        <w:rPr>
+          <w:rFonts w:ascii="Arial" w:hAnsi="Arial" w:cs="Arial"/>
+          <w:b/>
+          <w:color w:val="auto"/>
+          <w:sz w:val="20"/>
+          <w:szCs w:val="20"/>
+        </w:rPr>
+        <w:t xml:space="preserve"> CV é o coeficiente de variação.</w:t>
+      </w:r>
       <w:bookmarkEnd w:id="0"/>
-      <w:r>
-        <w:t>ados</w:t>
-      </w:r>
-      <w:r>
-        <w:t xml:space="preserve"> em dados de petrofísica de poço</w:t>
-      </w:r>
-      <w:r>
-        <w:t>. As propriedades foram modeladas utilizando o algoritmo de GRFS (</w:t>
-      </w:r>
-      <w:proofErr w:type="spellStart"/>
-      <w:r>
-        <w:t>Gaussian</w:t>
-      </w:r>
-      <w:proofErr w:type="spellEnd"/>
+    </w:p>
+    <w:p>
+      <w:pPr>
+        <w:spacing w:line="360" w:lineRule="auto"/>
+        <w:jc w:val="center"/>
+        <w:rPr>
+          <w:rFonts w:ascii="Arial" w:hAnsi="Arial" w:cs="Arial"/>
+          <w:sz w:val="24"/>
+          <w:szCs w:val="24"/>
+        </w:rPr>
+      </w:pPr>
+      <w:r>
+        <w:rPr>
+          <w:rFonts w:ascii="Arial" w:hAnsi="Arial" w:cs="Arial"/>
+          <w:noProof/>
+          <w:sz w:val="24"/>
+          <w:szCs w:val="24"/>
+        </w:rPr>
+        <w:drawing>
+          <wp:inline distT="0" distB="0" distL="0" distR="0" wp14:anchorId="28D633D4" wp14:editId="3C8F0197">
+            <wp:extent cx="5725402" cy="779017"/>
+            <wp:effectExtent l="0" t="0" r="0" b="2540"/>
+            <wp:docPr id="45" name="Picture 45"/>
+            <wp:cNvGraphicFramePr>
+              <a:graphicFrameLocks xmlns:a="http://schemas.openxmlformats.org/drawingml/2006/main" noChangeAspect="1"/>
+            </wp:cNvGraphicFramePr>
+            <a:graphic xmlns:a="http://schemas.openxmlformats.org/drawingml/2006/main">
+              <a:graphicData uri="http://schemas.openxmlformats.org/drawingml/2006/picture">
+                <pic:pic xmlns:pic="http://schemas.openxmlformats.org/drawingml/2006/picture">
+                  <pic:nvPicPr>
+                    <pic:cNvPr id="45" name="t8.png"/>
+                    <pic:cNvPicPr/>
+                  </pic:nvPicPr>
+                  <pic:blipFill>
+                    <a:blip r:embed="rId4">
+                      <a:extLst>
+                        <a:ext uri="{28A0092B-C50C-407E-A947-70E740481C1C}">
+                          <a14:useLocalDpi xmlns:a14="http://schemas.microsoft.com/office/drawing/2010/main" val="0"/>
+                        </a:ext>
+                      </a:extLst>
+                    </a:blip>
+                    <a:stretch>
+                      <a:fillRect/>
+                    </a:stretch>
+                  </pic:blipFill>
+                  <pic:spPr>
+                    <a:xfrm>
+                      <a:off x="0" y="0"/>
+                      <a:ext cx="5725402" cy="779017"/>
+                    </a:xfrm>
+                    <a:prstGeom prst="rect">
+                      <a:avLst/>
+                    </a:prstGeom>
+                  </pic:spPr>
+                </pic:pic>
+              </a:graphicData>
+            </a:graphic>
+          </wp:inline>
+        </w:drawing>
+      </w:r>
+    </w:p>
+    <w:p>
+      <w:pPr>
+        <w:ind w:firstLine="708"/>
+      </w:pPr>
       <w:r>
         <w:t xml:space="preserve"> </w:t>
-      </w:r>
-      <w:proofErr w:type="spellStart"/>
-      <w:r>
-        <w:t>Random</w:t>
-      </w:r>
-      <w:proofErr w:type="spellEnd"/>
-      <w:r>
-        <w:t xml:space="preserve"> </w:t>
-      </w:r>
-      <w:proofErr w:type="spellStart"/>
-      <w:r>
-        <w:t>Function</w:t>
-      </w:r>
-      <w:proofErr w:type="spellEnd"/>
-      <w:r>
-        <w:t xml:space="preserve"> </w:t>
-      </w:r>
-      <w:proofErr w:type="spellStart"/>
-      <w:r>
-        <w:t>Simulation</w:t>
-      </w:r>
-      <w:proofErr w:type="spellEnd"/>
-      <w:r>
-        <w:t xml:space="preserve">, GRFS), onde valores na porção estruturada dos </w:t>
-      </w:r>
-      <w:proofErr w:type="spellStart"/>
-      <w:r>
-        <w:t>variogramas</w:t>
-      </w:r>
-      <w:proofErr w:type="spellEnd"/>
-      <w:r>
-        <w:t xml:space="preserve"> são modelados usando técnicas </w:t>
-      </w:r>
-      <w:proofErr w:type="spellStart"/>
-      <w:r>
-        <w:t>krigagem</w:t>
-      </w:r>
-      <w:proofErr w:type="spellEnd"/>
-      <w:r>
-        <w:t xml:space="preserve"> e valores na porção não estruturada dos </w:t>
-      </w:r>
-      <w:proofErr w:type="spellStart"/>
-      <w:r>
-        <w:t>variogramas</w:t>
-      </w:r>
-      <w:proofErr w:type="spellEnd"/>
-      <w:r>
-        <w:t xml:space="preserve"> são definidos por uma simulação condicional baseada </w:t>
-      </w:r>
-      <w:r>
-        <w:t>na distribuição dos dados de entrada.</w:t>
       </w:r>
     </w:p>
     <w:p/>
-    <w:p/>
-    <w:p/>
     <w:p>
+      <w:pPr>
+        <w:ind w:firstLine="708"/>
+      </w:pPr>
       <w:r>
         <w:t xml:space="preserve">O </w:t>
       </w:r>
@@ -185,12 +381,390 @@
       </w:r>
       <w:r>
         <w:t xml:space="preserve"> (Figura 23).</w:t>
+      </w:r>
+      <w:r>
+        <w:t xml:space="preserve"> Nas visualizações em mapa e </w:t>
+      </w:r>
+      <w:r>
+        <w:t>perfil</w:t>
+      </w:r>
+      <w:r>
+        <w:t xml:space="preserve"> é</w:t>
+      </w:r>
+      <w:r>
+        <w:t xml:space="preserve"> possível observar uma transição </w:t>
+      </w:r>
+      <w:r>
+        <w:t xml:space="preserve">de valores em torno de 30 </w:t>
+      </w:r>
+      <w:proofErr w:type="spellStart"/>
+      <w:r>
+        <w:t>gAPI</w:t>
+      </w:r>
+      <w:proofErr w:type="spellEnd"/>
+      <w:r>
+        <w:t xml:space="preserve"> em </w:t>
+      </w:r>
+      <w:r>
+        <w:t>células</w:t>
+      </w:r>
+      <w:r>
+        <w:t xml:space="preserve"> mais profundas próximas </w:t>
+      </w:r>
+      <w:r>
+        <w:t xml:space="preserve">ao contato óleo-água </w:t>
+      </w:r>
+      <w:r>
+        <w:t xml:space="preserve">para valores em torno de 60 </w:t>
+      </w:r>
+      <w:proofErr w:type="spellStart"/>
+      <w:r>
+        <w:t>gAPI</w:t>
+      </w:r>
+      <w:proofErr w:type="spellEnd"/>
+      <w:r>
+        <w:t xml:space="preserve"> para células mais próximas ao horizonte do topo do Quissamã. Os valores médios de GR são similares na porção sul e norte do reservatório, embora a porção norte mostre uma variância nos valores consideravelmente maior com CV de 0,6 (Tabela 6), verifica-se isto na visão em </w:t>
+      </w:r>
+      <w:r>
+        <w:t>perfil com a porção norte</w:t>
+      </w:r>
+      <w:r>
+        <w:t xml:space="preserve"> trazendo valores</w:t>
+      </w:r>
+      <w:r>
+        <w:t xml:space="preserve"> em torno de 60 </w:t>
+      </w:r>
+      <w:proofErr w:type="spellStart"/>
+      <w:r>
+        <w:t>gAPI</w:t>
+      </w:r>
+      <w:proofErr w:type="spellEnd"/>
+      <w:r>
+        <w:t xml:space="preserve"> intercalados com valores em torno de 30 </w:t>
+      </w:r>
+      <w:proofErr w:type="spellStart"/>
+      <w:r>
+        <w:t>gAPI</w:t>
+      </w:r>
+      <w:proofErr w:type="spellEnd"/>
+      <w:r>
+        <w:t xml:space="preserve"> enquanto a porção sul apresenta transição mais relacionada com a profundidade</w:t>
+      </w:r>
+      <w:r>
+        <w:t xml:space="preserve"> (Figura 24)</w:t>
+      </w:r>
+      <w:r>
+        <w:t>.</w:t>
       </w:r>
     </w:p>
     <w:p>
-      <w:r>
-        <w:t xml:space="preserve">É possível observar uma transição </w:t>
-      </w:r>
+      <w:pPr>
+        <w:ind w:firstLine="708"/>
+      </w:pPr>
+      <w:r>
+        <w:lastRenderedPageBreak/>
+        <w:t>Os resultados do modelamento de dados de raio gama sugerem a ocorrência de fácies folhelho ou granulometrias mais finas cobrindo e se intercalando às sequências carbonáticas do Quissamã, em especial em regiões próximas ao topo da Formação</w:t>
+      </w:r>
+      <w:r>
+        <w:t>, sugerindo inicio de transição para a Formação Outeiro.</w:t>
+      </w:r>
+      <w:r>
+        <w:t xml:space="preserve"> </w:t>
+      </w:r>
+      <w:r>
+        <w:t>Ao mesmo tempo, os valores mais altos associados ao alto estrutural na porção sul do reservatório também podem estar associados a presença de hidrocarbonetos.</w:t>
+      </w:r>
+    </w:p>
+    <w:p>
+      <w:pPr>
+        <w:ind w:firstLine="708"/>
+      </w:pPr>
+    </w:p>
+    <w:p>
+      <w:pPr>
+        <w:ind w:firstLine="708"/>
+      </w:pPr>
+    </w:p>
+    <w:p>
+      <w:pPr>
+        <w:rPr>
+          <w:rFonts w:ascii="Arial" w:hAnsi="Arial" w:cs="Arial"/>
+          <w:color w:val="3C4043"/>
+          <w:sz w:val="21"/>
+          <w:szCs w:val="21"/>
+          <w:shd w:val="clear" w:color="auto" w:fill="FFFFFF"/>
+        </w:rPr>
+      </w:pPr>
+      <w:r>
+        <w:tab/>
+      </w:r>
+      <w:bookmarkStart w:id="1" w:name="_Hlk32840936"/>
+      <w:bookmarkStart w:id="2" w:name="_GoBack"/>
+      <w:r>
+        <w:t xml:space="preserve">Os dados de perfil sônico apresentam uma distribuição aproximadamente normal com média em torno de 80 </w:t>
+      </w:r>
+      <w:proofErr w:type="spellStart"/>
+      <w:r>
+        <w:rPr>
+          <w:rFonts w:ascii="Arial" w:hAnsi="Arial" w:cs="Arial"/>
+          <w:color w:val="3C4043"/>
+          <w:sz w:val="21"/>
+          <w:szCs w:val="21"/>
+          <w:shd w:val="clear" w:color="auto" w:fill="FFFFFF"/>
+        </w:rPr>
+        <w:t>μ</w:t>
+      </w:r>
+      <w:r>
+        <w:rPr>
+          <w:rFonts w:ascii="Arial" w:hAnsi="Arial" w:cs="Arial"/>
+          <w:color w:val="3C4043"/>
+          <w:sz w:val="21"/>
+          <w:szCs w:val="21"/>
+          <w:shd w:val="clear" w:color="auto" w:fill="FFFFFF"/>
+        </w:rPr>
+        <w:t>s</w:t>
+      </w:r>
+      <w:proofErr w:type="spellEnd"/>
+      <w:r>
+        <w:rPr>
+          <w:rFonts w:ascii="Arial" w:hAnsi="Arial" w:cs="Arial"/>
+          <w:color w:val="3C4043"/>
+          <w:sz w:val="21"/>
+          <w:szCs w:val="21"/>
+          <w:shd w:val="clear" w:color="auto" w:fill="FFFFFF"/>
+        </w:rPr>
+        <w:t>/</w:t>
+      </w:r>
+      <w:proofErr w:type="spellStart"/>
+      <w:r>
+        <w:rPr>
+          <w:rFonts w:ascii="Arial" w:hAnsi="Arial" w:cs="Arial"/>
+          <w:color w:val="3C4043"/>
+          <w:sz w:val="21"/>
+          <w:szCs w:val="21"/>
+          <w:shd w:val="clear" w:color="auto" w:fill="FFFFFF"/>
+        </w:rPr>
+        <w:t>ft</w:t>
+      </w:r>
+      <w:proofErr w:type="spellEnd"/>
+      <w:r>
+        <w:rPr>
+          <w:rFonts w:ascii="Arial" w:hAnsi="Arial" w:cs="Arial"/>
+          <w:color w:val="3C4043"/>
+          <w:sz w:val="21"/>
+          <w:szCs w:val="21"/>
+          <w:shd w:val="clear" w:color="auto" w:fill="FFFFFF"/>
+        </w:rPr>
+        <w:t xml:space="preserve"> tanto para os dados de entrada como para os dados após </w:t>
+      </w:r>
+      <w:proofErr w:type="spellStart"/>
+      <w:r>
+        <w:rPr>
+          <w:rFonts w:ascii="Arial" w:hAnsi="Arial" w:cs="Arial"/>
+          <w:i/>
+          <w:iCs/>
+          <w:color w:val="3C4043"/>
+          <w:sz w:val="21"/>
+          <w:szCs w:val="21"/>
+          <w:shd w:val="clear" w:color="auto" w:fill="FFFFFF"/>
+        </w:rPr>
+        <w:t>upscaling</w:t>
+      </w:r>
+      <w:proofErr w:type="spellEnd"/>
+      <w:r>
+        <w:rPr>
+          <w:rFonts w:ascii="Arial" w:hAnsi="Arial" w:cs="Arial"/>
+          <w:color w:val="3C4043"/>
+          <w:sz w:val="21"/>
+          <w:szCs w:val="21"/>
+          <w:shd w:val="clear" w:color="auto" w:fill="FFFFFF"/>
+        </w:rPr>
+        <w:t xml:space="preserve"> e modelados (Figura 25). Nos modelos em mapa e perfil se observa assim como nos modelos de raio gama uma transição de baixos valores próximos ao contato óleo-água para altos valores próximos ao topo do Quissamã</w:t>
+      </w:r>
+      <w:r>
+        <w:rPr>
+          <w:rFonts w:ascii="Arial" w:hAnsi="Arial" w:cs="Arial"/>
+          <w:color w:val="3C4043"/>
+          <w:sz w:val="21"/>
+          <w:szCs w:val="21"/>
+          <w:shd w:val="clear" w:color="auto" w:fill="FFFFFF"/>
+        </w:rPr>
+        <w:t>, bem como maior variância nos valores provavelmente relacionada a intercalação de camadas de altos e baixos valores</w:t>
+      </w:r>
+      <w:r>
+        <w:rPr>
+          <w:rFonts w:ascii="Arial" w:hAnsi="Arial" w:cs="Arial"/>
+          <w:color w:val="3C4043"/>
+          <w:sz w:val="21"/>
+          <w:szCs w:val="21"/>
+          <w:shd w:val="clear" w:color="auto" w:fill="FFFFFF"/>
+        </w:rPr>
+        <w:t xml:space="preserve"> (Figura 26)</w:t>
+      </w:r>
+      <w:r>
+        <w:rPr>
+          <w:rFonts w:ascii="Arial" w:hAnsi="Arial" w:cs="Arial"/>
+          <w:color w:val="3C4043"/>
+          <w:sz w:val="21"/>
+          <w:szCs w:val="21"/>
+          <w:shd w:val="clear" w:color="auto" w:fill="FFFFFF"/>
+        </w:rPr>
+        <w:t>.</w:t>
+      </w:r>
+      <w:r>
+        <w:rPr>
+          <w:rFonts w:ascii="Arial" w:hAnsi="Arial" w:cs="Arial"/>
+          <w:color w:val="3C4043"/>
+          <w:sz w:val="21"/>
+          <w:szCs w:val="21"/>
+          <w:shd w:val="clear" w:color="auto" w:fill="FFFFFF"/>
+        </w:rPr>
+        <w:t xml:space="preserve"> Os valores obtidos para o modelo variam primariamente entre 60 e 100 </w:t>
+      </w:r>
+      <w:proofErr w:type="spellStart"/>
+      <w:r>
+        <w:rPr>
+          <w:rFonts w:ascii="Arial" w:hAnsi="Arial" w:cs="Arial"/>
+          <w:color w:val="3C4043"/>
+          <w:sz w:val="21"/>
+          <w:szCs w:val="21"/>
+          <w:shd w:val="clear" w:color="auto" w:fill="FFFFFF"/>
+        </w:rPr>
+        <w:t>μs</w:t>
+      </w:r>
+      <w:proofErr w:type="spellEnd"/>
+      <w:r>
+        <w:rPr>
+          <w:rFonts w:ascii="Arial" w:hAnsi="Arial" w:cs="Arial"/>
+          <w:color w:val="3C4043"/>
+          <w:sz w:val="21"/>
+          <w:szCs w:val="21"/>
+          <w:shd w:val="clear" w:color="auto" w:fill="FFFFFF"/>
+        </w:rPr>
+        <w:t>/</w:t>
+      </w:r>
+      <w:proofErr w:type="spellStart"/>
+      <w:r>
+        <w:rPr>
+          <w:rFonts w:ascii="Arial" w:hAnsi="Arial" w:cs="Arial"/>
+          <w:color w:val="3C4043"/>
+          <w:sz w:val="21"/>
+          <w:szCs w:val="21"/>
+          <w:shd w:val="clear" w:color="auto" w:fill="FFFFFF"/>
+        </w:rPr>
+        <w:t>ft</w:t>
+      </w:r>
+      <w:proofErr w:type="spellEnd"/>
+      <w:r>
+        <w:rPr>
+          <w:rFonts w:ascii="Arial" w:hAnsi="Arial" w:cs="Arial"/>
+          <w:color w:val="3C4043"/>
+          <w:sz w:val="21"/>
+          <w:szCs w:val="21"/>
+          <w:shd w:val="clear" w:color="auto" w:fill="FFFFFF"/>
+        </w:rPr>
+        <w:t xml:space="preserve">, valores consideravelmente superiores aos valores típicos entre 40 e 50 </w:t>
+      </w:r>
+      <w:proofErr w:type="spellStart"/>
+      <w:r>
+        <w:rPr>
+          <w:rFonts w:ascii="Arial" w:hAnsi="Arial" w:cs="Arial"/>
+          <w:color w:val="3C4043"/>
+          <w:sz w:val="21"/>
+          <w:szCs w:val="21"/>
+          <w:shd w:val="clear" w:color="auto" w:fill="FFFFFF"/>
+        </w:rPr>
+        <w:t>μs</w:t>
+      </w:r>
+      <w:proofErr w:type="spellEnd"/>
+      <w:r>
+        <w:rPr>
+          <w:rFonts w:ascii="Arial" w:hAnsi="Arial" w:cs="Arial"/>
+          <w:color w:val="3C4043"/>
+          <w:sz w:val="21"/>
+          <w:szCs w:val="21"/>
+          <w:shd w:val="clear" w:color="auto" w:fill="FFFFFF"/>
+        </w:rPr>
+        <w:t>/</w:t>
+      </w:r>
+      <w:proofErr w:type="spellStart"/>
+      <w:r>
+        <w:rPr>
+          <w:rFonts w:ascii="Arial" w:hAnsi="Arial" w:cs="Arial"/>
+          <w:color w:val="3C4043"/>
+          <w:sz w:val="21"/>
+          <w:szCs w:val="21"/>
+          <w:shd w:val="clear" w:color="auto" w:fill="FFFFFF"/>
+        </w:rPr>
+        <w:t>ft</w:t>
+      </w:r>
+      <w:proofErr w:type="spellEnd"/>
+      <w:r>
+        <w:rPr>
+          <w:rFonts w:ascii="Arial" w:hAnsi="Arial" w:cs="Arial"/>
+          <w:color w:val="3C4043"/>
+          <w:sz w:val="21"/>
+          <w:szCs w:val="21"/>
+          <w:shd w:val="clear" w:color="auto" w:fill="FFFFFF"/>
+        </w:rPr>
+        <w:t xml:space="preserve"> para minerais carbonáticos como calcita e dolomita, sendo valores esperados para filosilicatos como feldspatos ou argilas. O perfil sônico, no entanto, é altamente influenciado pela porosidade, uma vez que a resposta de fluídos no perfil é muito alta, assim provavelmente explicando os valores observados. Ao mesmo tempo, os valores </w:t>
+      </w:r>
+      <w:r>
+        <w:rPr>
+          <w:rFonts w:ascii="Arial" w:hAnsi="Arial" w:cs="Arial"/>
+          <w:color w:val="3C4043"/>
+          <w:sz w:val="21"/>
+          <w:szCs w:val="21"/>
+          <w:shd w:val="clear" w:color="auto" w:fill="FFFFFF"/>
+        </w:rPr>
+        <w:t xml:space="preserve">em torno de 100 </w:t>
+      </w:r>
+      <w:proofErr w:type="spellStart"/>
+      <w:r>
+        <w:rPr>
+          <w:rFonts w:ascii="Arial" w:hAnsi="Arial" w:cs="Arial"/>
+          <w:color w:val="3C4043"/>
+          <w:sz w:val="21"/>
+          <w:szCs w:val="21"/>
+          <w:shd w:val="clear" w:color="auto" w:fill="FFFFFF"/>
+        </w:rPr>
+        <w:t>μs</w:t>
+      </w:r>
+      <w:proofErr w:type="spellEnd"/>
+      <w:r>
+        <w:rPr>
+          <w:rFonts w:ascii="Arial" w:hAnsi="Arial" w:cs="Arial"/>
+          <w:color w:val="3C4043"/>
+          <w:sz w:val="21"/>
+          <w:szCs w:val="21"/>
+          <w:shd w:val="clear" w:color="auto" w:fill="FFFFFF"/>
+        </w:rPr>
+        <w:t>/</w:t>
+      </w:r>
+      <w:proofErr w:type="spellStart"/>
+      <w:r>
+        <w:rPr>
+          <w:rFonts w:ascii="Arial" w:hAnsi="Arial" w:cs="Arial"/>
+          <w:color w:val="3C4043"/>
+          <w:sz w:val="21"/>
+          <w:szCs w:val="21"/>
+          <w:shd w:val="clear" w:color="auto" w:fill="FFFFFF"/>
+        </w:rPr>
+        <w:t>ft</w:t>
+      </w:r>
+      <w:proofErr w:type="spellEnd"/>
+      <w:r>
+        <w:rPr>
+          <w:rFonts w:ascii="Arial" w:hAnsi="Arial" w:cs="Arial"/>
+          <w:color w:val="3C4043"/>
+          <w:sz w:val="21"/>
+          <w:szCs w:val="21"/>
+          <w:shd w:val="clear" w:color="auto" w:fill="FFFFFF"/>
+        </w:rPr>
+        <w:t xml:space="preserve"> próximos ao topo do Quissamã podem fornecer evidência de transição de fácies, embora os valores observados associados ao alto estrutural na região sudoeste do reservatório podem sugerir altas porosidades.</w:t>
+      </w:r>
+      <w:bookmarkEnd w:id="1"/>
+      <w:bookmarkEnd w:id="2"/>
     </w:p>
     <w:p>
       <w:pPr>
@@ -633,6 +1207,25 @@
     <w:semiHidden/>
     <w:unhideWhenUsed/>
   </w:style>
+  <w:style w:type="paragraph" w:styleId="Legenda">
+    <w:name w:val="caption"/>
+    <w:basedOn w:val="Normal"/>
+    <w:next w:val="Normal"/>
+    <w:uiPriority w:val="35"/>
+    <w:unhideWhenUsed/>
+    <w:qFormat/>
+    <w:rsid w:val="005A6032"/>
+    <w:pPr>
+      <w:spacing w:after="200" w:line="240" w:lineRule="auto"/>
+    </w:pPr>
+    <w:rPr>
+      <w:i/>
+      <w:iCs/>
+      <w:color w:val="44546A" w:themeColor="text2"/>
+      <w:sz w:val="18"/>
+      <w:szCs w:val="18"/>
+    </w:rPr>
+  </w:style>
 </w:styles>
 </file>
 

</xml_diff>